<commit_message>
Add more task on Sprint Backlog.xlsx Update Group 2 Wiki.docx
</commit_message>
<xml_diff>
--- a/Document/Group 2 Wiki.docx
+++ b/Document/Group 2 Wiki.docx
@@ -31,9 +31,35 @@
           <w:numId w:val="4"/>
         </w:numPr>
       </w:pPr>
-      <w:r>
-        <w:t>Trần Nguyên Tiến Sứ</w:t>
-      </w:r>
+      <w:proofErr w:type="spellStart"/>
+      <w:r>
+        <w:t>Trần</w:t>
+      </w:r>
+      <w:proofErr w:type="spellEnd"/>
+      <w:r>
+        <w:t xml:space="preserve"> </w:t>
+      </w:r>
+      <w:proofErr w:type="spellStart"/>
+      <w:r>
+        <w:t>Nguyên</w:t>
+      </w:r>
+      <w:proofErr w:type="spellEnd"/>
+      <w:r>
+        <w:t xml:space="preserve"> </w:t>
+      </w:r>
+      <w:proofErr w:type="spellStart"/>
+      <w:r>
+        <w:t>Tiến</w:t>
+      </w:r>
+      <w:proofErr w:type="spellEnd"/>
+      <w:r>
+        <w:t xml:space="preserve"> </w:t>
+      </w:r>
+      <w:proofErr w:type="spellStart"/>
+      <w:r>
+        <w:t>Sứ</w:t>
+      </w:r>
+      <w:proofErr w:type="spellEnd"/>
     </w:p>
     <w:p>
       <w:pPr>
@@ -46,7 +72,7 @@
         <mc:AlternateContent>
           <mc:Choice Requires="wps">
             <w:drawing>
-              <wp:anchor distT="0" distB="0" distL="114300" distR="114300" simplePos="0" relativeHeight="251659264" behindDoc="0" locked="0" layoutInCell="0" allowOverlap="1" wp14:anchorId="2B519244" wp14:editId="736501BB">
+              <wp:anchor distT="0" distB="0" distL="114300" distR="114300" simplePos="0" relativeHeight="251659264" behindDoc="0" locked="0" layoutInCell="0" allowOverlap="1" wp14:anchorId="55ACE74E" wp14:editId="653282F6">
                 <wp:simplePos x="0" y="0"/>
                 <wp:positionH relativeFrom="margin">
                   <wp:posOffset>2886075</wp:posOffset>
@@ -128,16 +154,7 @@
                                 <w:color w:val="7F7F7F" w:themeColor="text1" w:themeTint="80"/>
                                 <w:sz w:val="24"/>
                               </w:rPr>
-                              <w:t>Java developer</w:t>
-                            </w:r>
-                            <w:r>
-                              <w:rPr>
-                                <w:i/>
-                                <w:iCs/>
-                                <w:color w:val="7F7F7F" w:themeColor="text1" w:themeTint="80"/>
-                                <w:sz w:val="24"/>
-                              </w:rPr>
-                              <w:t>, 22yrs</w:t>
+                              <w:t>Java developer, 22yrs</w:t>
                             </w:r>
                           </w:p>
                           <w:p>
@@ -238,16 +255,7 @@
                           <w:color w:val="7F7F7F" w:themeColor="text1" w:themeTint="80"/>
                           <w:sz w:val="24"/>
                         </w:rPr>
-                        <w:t>Java developer</w:t>
-                      </w:r>
-                      <w:r>
-                        <w:rPr>
-                          <w:i/>
-                          <w:iCs/>
-                          <w:color w:val="7F7F7F" w:themeColor="text1" w:themeTint="80"/>
-                          <w:sz w:val="24"/>
-                        </w:rPr>
-                        <w:t>, 22yrs</w:t>
+                        <w:t>Java developer, 22yrs</w:t>
                       </w:r>
                     </w:p>
                     <w:p>
@@ -267,18 +275,7 @@
                           <w:color w:val="7F7F7F" w:themeColor="text1" w:themeTint="80"/>
                           <w:sz w:val="24"/>
                         </w:rPr>
-                        <w:t xml:space="preserve">Love </w:t>
-                      </w:r>
-                      <w:bookmarkStart w:id="1" w:name="_GoBack"/>
-                      <w:bookmarkEnd w:id="1"/>
-                      <w:r>
-                        <w:rPr>
-                          <w:i/>
-                          <w:iCs/>
-                          <w:color w:val="7F7F7F" w:themeColor="text1" w:themeTint="80"/>
-                          <w:sz w:val="24"/>
-                        </w:rPr>
-                        <w:t>football and travel a lot</w:t>
+                        <w:t>Love football and travel a lot</w:t>
                       </w:r>
                     </w:p>
                     <w:p>
@@ -314,7 +311,7 @@
           <w:noProof/>
         </w:rPr>
         <w:drawing>
-          <wp:inline distT="0" distB="0" distL="0" distR="0" wp14:anchorId="05006AA2" wp14:editId="7C077A87">
+          <wp:inline distT="0" distB="0" distL="0" distR="0" wp14:anchorId="5DD6F939" wp14:editId="1B23E217">
             <wp:extent cx="1400175" cy="1304860"/>
             <wp:effectExtent l="0" t="0" r="0" b="0"/>
             <wp:docPr id="1" name="Picture 1" descr="C:\Users\Su Tran\Desktop\IMG_1359.JPG"/>
@@ -371,9 +368,19 @@
           <w:numId w:val="4"/>
         </w:numPr>
       </w:pPr>
-      <w:r>
-        <w:t>Trần Cao Danh</w:t>
-      </w:r>
+      <w:proofErr w:type="spellStart"/>
+      <w:r>
+        <w:t>Trần</w:t>
+      </w:r>
+      <w:proofErr w:type="spellEnd"/>
+      <w:r>
+        <w:t xml:space="preserve"> Cao </w:t>
+      </w:r>
+      <w:proofErr w:type="spellStart"/>
+      <w:r>
+        <w:t>Danh</w:t>
+      </w:r>
+      <w:proofErr w:type="spellEnd"/>
     </w:p>
     <w:p>
       <w:pPr>
@@ -386,7 +393,7 @@
         <mc:AlternateContent>
           <mc:Choice Requires="wps">
             <w:drawing>
-              <wp:anchor distT="0" distB="0" distL="114300" distR="114300" simplePos="0" relativeHeight="251661312" behindDoc="0" locked="0" layoutInCell="0" allowOverlap="1" wp14:anchorId="294B5416" wp14:editId="49E5AA5B">
+              <wp:anchor distT="0" distB="0" distL="114300" distR="114300" simplePos="0" relativeHeight="251660288" behindDoc="0" locked="0" layoutInCell="0" allowOverlap="1" wp14:anchorId="580E9886" wp14:editId="42FE3B33">
                 <wp:simplePos x="0" y="0"/>
                 <wp:positionH relativeFrom="margin">
                   <wp:posOffset>2876550</wp:posOffset>
@@ -510,7 +517,7 @@
           </mc:Choice>
           <mc:Fallback>
             <w:pict>
-              <v:shape id="_x0000_s1027" type="#_x0000_t185" style="position:absolute;left:0;text-align:left;margin-left:226.5pt;margin-top:249pt;width:214.5pt;height:87pt;z-index:251661312;visibility:visible;mso-wrap-style:square;mso-width-percent:0;mso-height-percent:0;mso-wrap-distance-left:9pt;mso-wrap-distance-top:0;mso-wrap-distance-right:9pt;mso-wrap-distance-bottom:0;mso-position-horizontal:absolute;mso-position-horizontal-relative:margin;mso-position-vertical:absolute;mso-position-vertical-relative:margin;mso-width-percent:0;mso-height-percent:0;mso-width-relative:margin;mso-height-relative:margin;v-text-anchor:top" o:gfxdata="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" o:allowincell="f" adj="1739" fillcolor="#943634" strokecolor="#9bbb59" strokeweight="3pt">
+              <v:shape id="_x0000_s1027" type="#_x0000_t185" style="position:absolute;left:0;text-align:left;margin-left:226.5pt;margin-top:249pt;width:214.5pt;height:87pt;z-index:251660288;visibility:visible;mso-wrap-style:square;mso-width-percent:0;mso-height-percent:0;mso-wrap-distance-left:9pt;mso-wrap-distance-top:0;mso-wrap-distance-right:9pt;mso-wrap-distance-bottom:0;mso-position-horizontal:absolute;mso-position-horizontal-relative:margin;mso-position-vertical:absolute;mso-position-vertical-relative:margin;mso-width-percent:0;mso-height-percent:0;mso-width-relative:margin;mso-height-relative:margin;v-text-anchor:top" o:gfxdata="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" o:allowincell="f" adj="1739" fillcolor="#943634" strokecolor="#9bbb59" strokeweight="3pt">
                 <v:shadow color="#5d7035" offset="1pt,1pt"/>
                 <v:textbox inset="3.6pt,,3.6pt">
                   <w:txbxContent>
@@ -567,7 +574,7 @@
           <w:noProof/>
         </w:rPr>
         <w:drawing>
-          <wp:inline distT="0" distB="0" distL="0" distR="0" wp14:anchorId="0AC54126" wp14:editId="4C610B59">
+          <wp:inline distT="0" distB="0" distL="0" distR="0" wp14:anchorId="2E31EA4C" wp14:editId="4BF6261F">
             <wp:extent cx="1406169" cy="1304925"/>
             <wp:effectExtent l="0" t="0" r="3810" b="0"/>
             <wp:docPr id="2" name="Picture 2"/>
@@ -624,9 +631,27 @@
           <w:numId w:val="4"/>
         </w:numPr>
       </w:pPr>
-      <w:r>
-        <w:t>Trương Hải Đăng</w:t>
-      </w:r>
+      <w:proofErr w:type="spellStart"/>
+      <w:r>
+        <w:t>Trương</w:t>
+      </w:r>
+      <w:proofErr w:type="spellEnd"/>
+      <w:r>
+        <w:t xml:space="preserve"> </w:t>
+      </w:r>
+      <w:proofErr w:type="spellStart"/>
+      <w:r>
+        <w:t>Hải</w:t>
+      </w:r>
+      <w:proofErr w:type="spellEnd"/>
+      <w:r>
+        <w:t xml:space="preserve"> </w:t>
+      </w:r>
+      <w:proofErr w:type="spellStart"/>
+      <w:r>
+        <w:t>Đăng</w:t>
+      </w:r>
+      <w:proofErr w:type="spellEnd"/>
     </w:p>
     <w:p>
       <w:pPr>
@@ -639,7 +664,7 @@
         <mc:AlternateContent>
           <mc:Choice Requires="wps">
             <w:drawing>
-              <wp:anchor distT="0" distB="0" distL="114300" distR="114300" simplePos="0" relativeHeight="251663360" behindDoc="0" locked="0" layoutInCell="0" allowOverlap="1" wp14:anchorId="15F1FB85" wp14:editId="7F4AD92E">
+              <wp:anchor distT="0" distB="0" distL="114300" distR="114300" simplePos="0" relativeHeight="251661312" behindDoc="0" locked="0" layoutInCell="0" allowOverlap="1" wp14:anchorId="4312D018" wp14:editId="43C5F645">
                 <wp:simplePos x="0" y="0"/>
                 <wp:positionH relativeFrom="margin">
                   <wp:posOffset>2886075</wp:posOffset>
@@ -743,7 +768,7 @@
           </mc:Choice>
           <mc:Fallback>
             <w:pict>
-              <v:shape id="_x0000_s1028" type="#_x0000_t185" style="position:absolute;left:0;text-align:left;margin-left:227.25pt;margin-top:368.25pt;width:214.5pt;height:87pt;z-index:251663360;visibility:visible;mso-wrap-style:square;mso-width-percent:0;mso-height-percent:0;mso-wrap-distance-left:9pt;mso-wrap-distance-top:0;mso-wrap-distance-right:9pt;mso-wrap-distance-bottom:0;mso-position-horizontal:absolute;mso-position-horizontal-relative:margin;mso-position-vertical:absolute;mso-position-vertical-relative:margin;mso-width-percent:0;mso-height-percent:0;mso-width-relative:margin;mso-height-relative:margin;v-text-anchor:top" o:gfxdata="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" o:allowincell="f" adj="1739" fillcolor="#943634" strokecolor="#9bbb59" strokeweight="3pt">
+              <v:shape id="_x0000_s1028" type="#_x0000_t185" style="position:absolute;left:0;text-align:left;margin-left:227.25pt;margin-top:368.25pt;width:214.5pt;height:87pt;z-index:251661312;visibility:visible;mso-wrap-style:square;mso-width-percent:0;mso-height-percent:0;mso-wrap-distance-left:9pt;mso-wrap-distance-top:0;mso-wrap-distance-right:9pt;mso-wrap-distance-bottom:0;mso-position-horizontal:absolute;mso-position-horizontal-relative:margin;mso-position-vertical:absolute;mso-position-vertical-relative:margin;mso-width-percent:0;mso-height-percent:0;mso-width-relative:margin;mso-height-relative:margin;v-text-anchor:top" o:gfxdata="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" o:allowincell="f" adj="1739" fillcolor="#943634" strokecolor="#9bbb59" strokeweight="3pt">
                 <v:shadow color="#5d7035" offset="1pt,1pt"/>
                 <v:textbox inset="3.6pt,,3.6pt">
                   <w:txbxContent>
@@ -780,7 +805,7 @@
           <w:noProof/>
         </w:rPr>
         <w:drawing>
-          <wp:inline distT="0" distB="0" distL="0" distR="0" wp14:anchorId="757ABEEE" wp14:editId="00FBAF2B">
+          <wp:inline distT="0" distB="0" distL="0" distR="0" wp14:anchorId="1C858ED5" wp14:editId="4AC54C15">
             <wp:extent cx="1431294" cy="1352550"/>
             <wp:effectExtent l="0" t="0" r="0" b="0"/>
             <wp:docPr id="3" name="Picture 3"/>
@@ -837,9 +862,27 @@
           <w:numId w:val="4"/>
         </w:numPr>
       </w:pPr>
-      <w:r>
-        <w:t>Bùi Nguyên Tín</w:t>
-      </w:r>
+      <w:proofErr w:type="spellStart"/>
+      <w:r>
+        <w:t>Bùi</w:t>
+      </w:r>
+      <w:proofErr w:type="spellEnd"/>
+      <w:r>
+        <w:t xml:space="preserve"> </w:t>
+      </w:r>
+      <w:proofErr w:type="spellStart"/>
+      <w:r>
+        <w:t>Nguyên</w:t>
+      </w:r>
+      <w:proofErr w:type="spellEnd"/>
+      <w:r>
+        <w:t xml:space="preserve"> </w:t>
+      </w:r>
+      <w:proofErr w:type="spellStart"/>
+      <w:r>
+        <w:t>Tín</w:t>
+      </w:r>
+      <w:proofErr w:type="spellEnd"/>
     </w:p>
     <w:p>
       <w:pPr>
@@ -852,7 +895,7 @@
         <mc:AlternateContent>
           <mc:Choice Requires="wps">
             <w:drawing>
-              <wp:anchor distT="0" distB="0" distL="114300" distR="114300" simplePos="0" relativeHeight="251665408" behindDoc="0" locked="0" layoutInCell="0" allowOverlap="1" wp14:anchorId="49E4004F" wp14:editId="4AECA6DF">
+              <wp:anchor distT="0" distB="0" distL="114300" distR="114300" simplePos="0" relativeHeight="251662336" behindDoc="0" locked="0" layoutInCell="0" allowOverlap="1" wp14:anchorId="3CE87E89" wp14:editId="3E4B0F7B">
                 <wp:simplePos x="0" y="0"/>
                 <wp:positionH relativeFrom="margin">
                   <wp:posOffset>2886075</wp:posOffset>
@@ -973,7 +1016,7 @@
           </mc:Choice>
           <mc:Fallback>
             <w:pict>
-              <v:shape id="_x0000_s1029" type="#_x0000_t185" style="position:absolute;left:0;text-align:left;margin-left:227.25pt;margin-top:501pt;width:214.5pt;height:87pt;z-index:251665408;visibility:visible;mso-wrap-style:square;mso-width-percent:0;mso-height-percent:0;mso-wrap-distance-left:9pt;mso-wrap-distance-top:0;mso-wrap-distance-right:9pt;mso-wrap-distance-bottom:0;mso-position-horizontal:absolute;mso-position-horizontal-relative:margin;mso-position-vertical:absolute;mso-position-vertical-relative:margin;mso-width-percent:0;mso-height-percent:0;mso-width-relative:margin;mso-height-relative:margin;v-text-anchor:top" o:gfxdata="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" o:allowincell="f" adj="1739" fillcolor="#943634" strokecolor="#9bbb59" strokeweight="3pt">
+              <v:shape id="_x0000_s1029" type="#_x0000_t185" style="position:absolute;left:0;text-align:left;margin-left:227.25pt;margin-top:501pt;width:214.5pt;height:87pt;z-index:251662336;visibility:visible;mso-wrap-style:square;mso-width-percent:0;mso-height-percent:0;mso-wrap-distance-left:9pt;mso-wrap-distance-top:0;mso-wrap-distance-right:9pt;mso-wrap-distance-bottom:0;mso-position-horizontal:absolute;mso-position-horizontal-relative:margin;mso-position-vertical:absolute;mso-position-vertical-relative:margin;mso-width-percent:0;mso-height-percent:0;mso-width-relative:margin;mso-height-relative:margin;v-text-anchor:top" o:gfxdata="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" o:allowincell="f" adj="1739" fillcolor="#943634" strokecolor="#9bbb59" strokeweight="3pt">
                 <v:shadow color="#5d7035" offset="1pt,1pt"/>
                 <v:textbox inset="3.6pt,,3.6pt">
                   <w:txbxContent>
@@ -989,7 +1032,6 @@
                         <w:temporary/>
                         <w:showingPlcHdr/>
                       </w:sdtPr>
-                      <w:sdtEndPr/>
                       <w:sdtContent>
                         <w:p>
                           <w:pPr>
@@ -1027,7 +1069,7 @@
           <w:noProof/>
         </w:rPr>
         <w:drawing>
-          <wp:inline distT="0" distB="0" distL="0" distR="0">
+          <wp:inline distT="0" distB="0" distL="0" distR="0" wp14:anchorId="609DC6FC" wp14:editId="1FE7A191">
             <wp:extent cx="1437680" cy="1466850"/>
             <wp:effectExtent l="0" t="0" r="0" b="0"/>
             <wp:docPr id="4" name="Picture 4"/>
@@ -1118,13 +1160,23 @@
         </w:numPr>
       </w:pPr>
       <w:r>
-        <w:t xml:space="preserve">Su’s skype: trannguyentiensu (online </w:t>
-      </w:r>
-      <w:r>
-        <w:t xml:space="preserve">minimum </w:t>
-      </w:r>
-      <w:r>
-        <w:t>12hours/day)</w:t>
+        <w:t xml:space="preserve">Su’s </w:t>
+      </w:r>
+      <w:proofErr w:type="spellStart"/>
+      <w:r>
+        <w:t>skype</w:t>
+      </w:r>
+      <w:proofErr w:type="spellEnd"/>
+      <w:r>
+        <w:t xml:space="preserve">: </w:t>
+      </w:r>
+      <w:proofErr w:type="spellStart"/>
+      <w:r>
+        <w:t>trannguyentiensu</w:t>
+      </w:r>
+      <w:proofErr w:type="spellEnd"/>
+      <w:r>
+        <w:t xml:space="preserve"> (online minimum 12hours/day)</w:t>
       </w:r>
     </w:p>
     <w:p>
@@ -1233,7 +1285,10 @@
         </w:numPr>
       </w:pPr>
       <w:r>
-        <w:t>Weekly at 15pm Tuesday</w:t>
+        <w:t>Weekly at 14</w:t>
+      </w:r>
+      <w:r>
+        <w:t>pm Tuesday</w:t>
       </w:r>
     </w:p>
     <w:p>
@@ -1269,10 +1324,7 @@
         </w:numPr>
       </w:pPr>
       <w:r>
-        <w:t>If meet difficult, discuss with team to find solution</w:t>
-      </w:r>
-      <w:r>
-        <w:t>.</w:t>
+        <w:t>If meet difficult, discuss with team to find solution.</w:t>
       </w:r>
     </w:p>
     <w:p>
@@ -1351,9 +1403,113 @@
     <w:p>
       <w:pPr>
         <w:pStyle w:val="Heading1"/>
-      </w:pPr>
-      <w:r>
-        <w:t>OMCS Project</w:t>
+        <w:rPr>
+          <w:rStyle w:val="Hyperlink"/>
+          <w:color w:val="365F91" w:themeColor="accent1" w:themeShade="BF"/>
+          <w:u w:val="none"/>
+        </w:rPr>
+      </w:pPr>
+      <w:proofErr w:type="spellStart"/>
+      <w:r>
+        <w:rPr>
+          <w:rStyle w:val="Hyperlink"/>
+          <w:color w:val="365F91" w:themeColor="accent1" w:themeShade="BF"/>
+          <w:u w:val="none"/>
+        </w:rPr>
+        <w:t>DoD</w:t>
+      </w:r>
+      <w:proofErr w:type="spellEnd"/>
+      <w:r>
+        <w:rPr>
+          <w:rStyle w:val="Hyperlink"/>
+          <w:color w:val="365F91" w:themeColor="accent1" w:themeShade="BF"/>
+          <w:u w:val="none"/>
+        </w:rPr>
+        <w:t xml:space="preserve"> (</w:t>
+      </w:r>
+      <w:proofErr w:type="spellStart"/>
+      <w:r>
+        <w:rPr>
+          <w:rStyle w:val="Hyperlink"/>
+          <w:color w:val="365F91" w:themeColor="accent1" w:themeShade="BF"/>
+          <w:u w:val="none"/>
+        </w:rPr>
+        <w:t>Definitation</w:t>
+      </w:r>
+      <w:proofErr w:type="spellEnd"/>
+      <w:r>
+        <w:rPr>
+          <w:rStyle w:val="Hyperlink"/>
+          <w:color w:val="365F91" w:themeColor="accent1" w:themeShade="BF"/>
+          <w:u w:val="none"/>
+        </w:rPr>
+        <w:t xml:space="preserve"> of Done)</w:t>
+      </w:r>
+    </w:p>
+    <w:p>
+      <w:pPr>
+        <w:pStyle w:val="ListParagraph"/>
+        <w:numPr>
+          <w:ilvl w:val="0"/>
+          <w:numId w:val="6"/>
+        </w:numPr>
+      </w:pPr>
+      <w:r>
+        <w:t>Full field acceptance test</w:t>
+      </w:r>
+    </w:p>
+    <w:p>
+      <w:pPr>
+        <w:pStyle w:val="ListParagraph"/>
+        <w:numPr>
+          <w:ilvl w:val="0"/>
+          <w:numId w:val="6"/>
+        </w:numPr>
+      </w:pPr>
+      <w:proofErr w:type="spellStart"/>
+      <w:r>
+        <w:t>Commited</w:t>
+      </w:r>
+      <w:proofErr w:type="spellEnd"/>
+      <w:r>
+        <w:t xml:space="preserve"> on SVN</w:t>
+      </w:r>
+    </w:p>
+    <w:p>
+      <w:pPr>
+        <w:pStyle w:val="ListParagraph"/>
+        <w:numPr>
+          <w:ilvl w:val="0"/>
+          <w:numId w:val="6"/>
+        </w:numPr>
+      </w:pPr>
+      <w:r>
+        <w:t xml:space="preserve">Update status on </w:t>
+      </w:r>
+      <w:proofErr w:type="spellStart"/>
+      <w:r>
+        <w:t>trello</w:t>
+      </w:r>
+      <w:proofErr w:type="spellEnd"/>
+    </w:p>
+    <w:p>
+      <w:pPr>
+        <w:pStyle w:val="ListParagraph"/>
+        <w:numPr>
+          <w:ilvl w:val="0"/>
+          <w:numId w:val="6"/>
+        </w:numPr>
+      </w:pPr>
+      <w:r>
+        <w:t>Task have been verified by other  member</w:t>
+      </w:r>
+    </w:p>
+    <w:p>
+      <w:pPr>
+        <w:pStyle w:val="Heading1"/>
+      </w:pPr>
+      <w:r>
+        <w:t>OMCS Project Information</w:t>
       </w:r>
     </w:p>
     <w:p>
@@ -1379,27 +1535,36 @@
       <w:r>
         <w:t xml:space="preserve">Edit </w:t>
       </w:r>
+      <w:proofErr w:type="spellStart"/>
       <w:r>
         <w:rPr>
           <w:b/>
         </w:rPr>
         <w:t>connectionStrings</w:t>
       </w:r>
+      <w:proofErr w:type="spellEnd"/>
       <w:r>
         <w:t xml:space="preserve"> from </w:t>
       </w:r>
       <w:r>
-        <w:t>OMCS\ApplicationWeb</w:t>
-      </w:r>
+        <w:t>OMCS\</w:t>
+      </w:r>
+      <w:proofErr w:type="spellStart"/>
+      <w:r>
+        <w:t>ApplicationWeb</w:t>
+      </w:r>
+      <w:proofErr w:type="spellEnd"/>
       <w:r>
         <w:t>\</w:t>
       </w:r>
+      <w:proofErr w:type="spellStart"/>
       <w:r>
         <w:t>Web</w:t>
       </w:r>
       <w:r>
         <w:t>.config</w:t>
       </w:r>
+      <w:proofErr w:type="spellEnd"/>
       <w:r>
         <w:t xml:space="preserve"> as your configuration</w:t>
       </w:r>
@@ -1415,12 +1580,14 @@
       <w:r>
         <w:t xml:space="preserve">Template demo: </w:t>
       </w:r>
+      <w:proofErr w:type="spellStart"/>
       <w:r>
         <w:t>localhost:</w:t>
       </w:r>
       <w:r>
         <w:t>port</w:t>
       </w:r>
+      <w:proofErr w:type="spellEnd"/>
       <w:r>
         <w:t>/Template</w:t>
       </w:r>
@@ -1436,12 +1603,14 @@
       <w:r>
         <w:t xml:space="preserve">Login link: </w:t>
       </w:r>
+      <w:proofErr w:type="spellStart"/>
       <w:r>
         <w:t>localhost:</w:t>
       </w:r>
       <w:r>
         <w:t>port</w:t>
       </w:r>
+      <w:proofErr w:type="spellEnd"/>
       <w:r>
         <w:t>/</w:t>
       </w:r>
@@ -1458,38 +1627,117 @@
         </w:numPr>
       </w:pPr>
       <w:r>
-        <w:t xml:space="preserve">Admin: admin </w:t>
-      </w:r>
-    </w:p>
-    <w:p>
-      <w:pPr>
-        <w:pStyle w:val="ListParagraph"/>
-      </w:pPr>
-      <w:r>
-        <w:t>Pass: 123456</w:t>
-      </w:r>
-    </w:p>
-    <w:p>
-      <w:pPr>
-        <w:pStyle w:val="ListParagraph"/>
-        <w:numPr>
-          <w:ilvl w:val="0"/>
-          <w:numId w:val="5"/>
-        </w:numPr>
-      </w:pPr>
-      <w:r>
-        <w:t>User: user1</w:t>
-      </w:r>
-    </w:p>
-    <w:p>
-      <w:pPr>
-        <w:pStyle w:val="ListParagraph"/>
-      </w:pPr>
-      <w:r>
-        <w:t>Pass: 123456</w:t>
-      </w:r>
+        <w:t xml:space="preserve">User: admin </w:t>
+      </w:r>
+    </w:p>
+    <w:p>
+      <w:pPr>
+        <w:pStyle w:val="ListParagraph"/>
+      </w:pPr>
       <w:bookmarkStart w:id="0" w:name="_GoBack"/>
       <w:bookmarkEnd w:id="0"/>
+      <w:r>
+        <w:t>Pass: 123456</w:t>
+      </w:r>
+    </w:p>
+    <w:p>
+      <w:pPr>
+        <w:pStyle w:val="ListParagraph"/>
+      </w:pPr>
+      <w:r>
+        <w:t>User: user1</w:t>
+      </w:r>
+    </w:p>
+    <w:p>
+      <w:pPr>
+        <w:pStyle w:val="ListParagraph"/>
+      </w:pPr>
+      <w:r>
+        <w:t>Pass: 123456</w:t>
+      </w:r>
+    </w:p>
+    <w:p>
+      <w:pPr>
+        <w:pStyle w:val="ListParagraph"/>
+      </w:pPr>
+      <w:r>
+        <w:t>User: doctor1</w:t>
+      </w:r>
+    </w:p>
+    <w:p>
+      <w:pPr>
+        <w:pStyle w:val="ListParagraph"/>
+      </w:pPr>
+      <w:r>
+        <w:lastRenderedPageBreak/>
+        <w:t>Pass: 123456</w:t>
+      </w:r>
+    </w:p>
+    <w:p>
+      <w:pPr>
+        <w:pStyle w:val="Heading1"/>
+      </w:pPr>
+      <w:r>
+        <w:t>Folder Structure</w:t>
+      </w:r>
+    </w:p>
+    <w:p>
+      <w:pPr>
+        <w:pStyle w:val="ListParagraph"/>
+      </w:pPr>
+      <w:r>
+        <w:rPr>
+          <w:noProof/>
+        </w:rPr>
+        <w:drawing>
+          <wp:inline distT="0" distB="0" distL="0" distR="0">
+            <wp:extent cx="5943600" cy="3152775"/>
+            <wp:effectExtent l="0" t="0" r="0" b="9525"/>
+            <wp:docPr id="8" name="Picture 8"/>
+            <wp:cNvGraphicFramePr>
+              <a:graphicFrameLocks xmlns:a="http://schemas.openxmlformats.org/drawingml/2006/main" noChangeAspect="1"/>
+            </wp:cNvGraphicFramePr>
+            <a:graphic xmlns:a="http://schemas.openxmlformats.org/drawingml/2006/main">
+              <a:graphicData uri="http://schemas.openxmlformats.org/drawingml/2006/picture">
+                <pic:pic xmlns:pic="http://schemas.openxmlformats.org/drawingml/2006/picture">
+                  <pic:nvPicPr>
+                    <pic:cNvPr id="0" name="Picture 1"/>
+                    <pic:cNvPicPr>
+                      <a:picLocks noChangeAspect="1" noChangeArrowheads="1"/>
+                    </pic:cNvPicPr>
+                  </pic:nvPicPr>
+                  <pic:blipFill>
+                    <a:blip r:embed="rId12">
+                      <a:extLst>
+                        <a:ext uri="{28A0092B-C50C-407E-A947-70E740481C1C}">
+                          <a14:useLocalDpi xmlns:a14="http://schemas.microsoft.com/office/drawing/2010/main" val="0"/>
+                        </a:ext>
+                      </a:extLst>
+                    </a:blip>
+                    <a:srcRect/>
+                    <a:stretch>
+                      <a:fillRect/>
+                    </a:stretch>
+                  </pic:blipFill>
+                  <pic:spPr bwMode="auto">
+                    <a:xfrm>
+                      <a:off x="0" y="0"/>
+                      <a:ext cx="5943600" cy="3152775"/>
+                    </a:xfrm>
+                    <a:prstGeom prst="rect">
+                      <a:avLst/>
+                    </a:prstGeom>
+                    <a:noFill/>
+                    <a:ln>
+                      <a:noFill/>
+                    </a:ln>
+                  </pic:spPr>
+                </pic:pic>
+              </a:graphicData>
+            </a:graphic>
+          </wp:inline>
+        </w:drawing>
+      </w:r>
     </w:p>
     <w:sectPr>
       <w:pgSz w:w="12240" w:h="15840"/>
@@ -1884,6 +2132,95 @@
     </w:lvl>
   </w:abstractNum>
   <w:abstractNum w:abstractNumId="4">
+    <w:nsid w:val="38263C55"/>
+    <w:multiLevelType w:val="hybridMultilevel"/>
+    <w:tmpl w:val="8D847FF0"/>
+    <w:lvl w:ilvl="0" w:tplc="0409000F">
+      <w:start w:val="1"/>
+      <w:numFmt w:val="decimal"/>
+      <w:lvlText w:val="%1."/>
+      <w:lvlJc w:val="left"/>
+      <w:pPr>
+        <w:ind w:left="720" w:hanging="360"/>
+      </w:pPr>
+      <w:rPr>
+        <w:rFonts w:hint="default"/>
+      </w:rPr>
+    </w:lvl>
+    <w:lvl w:ilvl="1" w:tplc="04090019" w:tentative="1">
+      <w:start w:val="1"/>
+      <w:numFmt w:val="lowerLetter"/>
+      <w:lvlText w:val="%2."/>
+      <w:lvlJc w:val="left"/>
+      <w:pPr>
+        <w:ind w:left="1440" w:hanging="360"/>
+      </w:pPr>
+    </w:lvl>
+    <w:lvl w:ilvl="2" w:tplc="0409001B" w:tentative="1">
+      <w:start w:val="1"/>
+      <w:numFmt w:val="lowerRoman"/>
+      <w:lvlText w:val="%3."/>
+      <w:lvlJc w:val="right"/>
+      <w:pPr>
+        <w:ind w:left="2160" w:hanging="180"/>
+      </w:pPr>
+    </w:lvl>
+    <w:lvl w:ilvl="3" w:tplc="0409000F" w:tentative="1">
+      <w:start w:val="1"/>
+      <w:numFmt w:val="decimal"/>
+      <w:lvlText w:val="%4."/>
+      <w:lvlJc w:val="left"/>
+      <w:pPr>
+        <w:ind w:left="2880" w:hanging="360"/>
+      </w:pPr>
+    </w:lvl>
+    <w:lvl w:ilvl="4" w:tplc="04090019" w:tentative="1">
+      <w:start w:val="1"/>
+      <w:numFmt w:val="lowerLetter"/>
+      <w:lvlText w:val="%5."/>
+      <w:lvlJc w:val="left"/>
+      <w:pPr>
+        <w:ind w:left="3600" w:hanging="360"/>
+      </w:pPr>
+    </w:lvl>
+    <w:lvl w:ilvl="5" w:tplc="0409001B" w:tentative="1">
+      <w:start w:val="1"/>
+      <w:numFmt w:val="lowerRoman"/>
+      <w:lvlText w:val="%6."/>
+      <w:lvlJc w:val="right"/>
+      <w:pPr>
+        <w:ind w:left="4320" w:hanging="180"/>
+      </w:pPr>
+    </w:lvl>
+    <w:lvl w:ilvl="6" w:tplc="0409000F" w:tentative="1">
+      <w:start w:val="1"/>
+      <w:numFmt w:val="decimal"/>
+      <w:lvlText w:val="%7."/>
+      <w:lvlJc w:val="left"/>
+      <w:pPr>
+        <w:ind w:left="5040" w:hanging="360"/>
+      </w:pPr>
+    </w:lvl>
+    <w:lvl w:ilvl="7" w:tplc="04090019" w:tentative="1">
+      <w:start w:val="1"/>
+      <w:numFmt w:val="lowerLetter"/>
+      <w:lvlText w:val="%8."/>
+      <w:lvlJc w:val="left"/>
+      <w:pPr>
+        <w:ind w:left="5760" w:hanging="360"/>
+      </w:pPr>
+    </w:lvl>
+    <w:lvl w:ilvl="8" w:tplc="0409001B" w:tentative="1">
+      <w:start w:val="1"/>
+      <w:numFmt w:val="lowerRoman"/>
+      <w:lvlText w:val="%9."/>
+      <w:lvlJc w:val="right"/>
+      <w:pPr>
+        <w:ind w:left="6480" w:hanging="180"/>
+      </w:pPr>
+    </w:lvl>
+  </w:abstractNum>
+  <w:abstractNum w:abstractNumId="5">
     <w:nsid w:val="6E0A35B2"/>
     <w:multiLevelType w:val="hybridMultilevel"/>
     <w:tmpl w:val="1A1E4ACE"/>
@@ -1982,10 +2319,13 @@
     <w:abstractNumId w:val="0"/>
   </w:num>
   <w:num w:numId="4">
-    <w:abstractNumId w:val="4"/>
+    <w:abstractNumId w:val="5"/>
   </w:num>
   <w:num w:numId="5">
     <w:abstractNumId w:val="3"/>
+  </w:num>
+  <w:num w:numId="6">
+    <w:abstractNumId w:val="4"/>
   </w:num>
 </w:numbering>
 </file>
@@ -2149,6 +2489,7 @@
   <w:style w:type="paragraph" w:default="1" w:styleId="Normal">
     <w:name w:val="Normal"/>
     <w:qFormat/>
+    <w:rsid w:val="00040D18"/>
   </w:style>
   <w:style w:type="paragraph" w:styleId="Heading1">
     <w:name w:val="heading 1"/>
@@ -2652,6 +2993,7 @@
   <w:style w:type="paragraph" w:default="1" w:styleId="Normal">
     <w:name w:val="Normal"/>
     <w:qFormat/>
+    <w:rsid w:val="00040D18"/>
   </w:style>
   <w:style w:type="paragraph" w:styleId="Heading1">
     <w:name w:val="heading 1"/>

</xml_diff>

<commit_message>
[Draft physical database] Add database diagram
</commit_message>
<xml_diff>
--- a/Document/Group 2 Wiki.docx
+++ b/Document/Group 2 Wiki.docx
@@ -31,35 +31,9 @@
           <w:numId w:val="4"/>
         </w:numPr>
       </w:pPr>
-      <w:proofErr w:type="spellStart"/>
-      <w:r>
-        <w:t>Trần</w:t>
-      </w:r>
-      <w:proofErr w:type="spellEnd"/>
-      <w:r>
-        <w:t xml:space="preserve"> </w:t>
-      </w:r>
-      <w:proofErr w:type="spellStart"/>
-      <w:r>
-        <w:t>Nguyên</w:t>
-      </w:r>
-      <w:proofErr w:type="spellEnd"/>
-      <w:r>
-        <w:t xml:space="preserve"> </w:t>
-      </w:r>
-      <w:proofErr w:type="spellStart"/>
-      <w:r>
-        <w:t>Tiến</w:t>
-      </w:r>
-      <w:proofErr w:type="spellEnd"/>
-      <w:r>
-        <w:t xml:space="preserve"> </w:t>
-      </w:r>
-      <w:proofErr w:type="spellStart"/>
-      <w:r>
-        <w:t>Sứ</w:t>
-      </w:r>
-      <w:proofErr w:type="spellEnd"/>
+      <w:r>
+        <w:t>Trần Nguyên Tiến Sứ</w:t>
+      </w:r>
     </w:p>
     <w:p>
       <w:pPr>
@@ -368,19 +342,9 @@
           <w:numId w:val="4"/>
         </w:numPr>
       </w:pPr>
-      <w:proofErr w:type="spellStart"/>
-      <w:r>
-        <w:t>Trần</w:t>
-      </w:r>
-      <w:proofErr w:type="spellEnd"/>
-      <w:r>
-        <w:t xml:space="preserve"> Cao </w:t>
-      </w:r>
-      <w:proofErr w:type="spellStart"/>
-      <w:r>
-        <w:t>Danh</w:t>
-      </w:r>
-      <w:proofErr w:type="spellEnd"/>
+      <w:r>
+        <w:t>Trần Cao Danh</w:t>
+      </w:r>
     </w:p>
     <w:p>
       <w:pPr>
@@ -631,27 +595,9 @@
           <w:numId w:val="4"/>
         </w:numPr>
       </w:pPr>
-      <w:proofErr w:type="spellStart"/>
-      <w:r>
-        <w:t>Trương</w:t>
-      </w:r>
-      <w:proofErr w:type="spellEnd"/>
-      <w:r>
-        <w:t xml:space="preserve"> </w:t>
-      </w:r>
-      <w:proofErr w:type="spellStart"/>
-      <w:r>
-        <w:t>Hải</w:t>
-      </w:r>
-      <w:proofErr w:type="spellEnd"/>
-      <w:r>
-        <w:t xml:space="preserve"> </w:t>
-      </w:r>
-      <w:proofErr w:type="spellStart"/>
-      <w:r>
-        <w:t>Đăng</w:t>
-      </w:r>
-      <w:proofErr w:type="spellEnd"/>
+      <w:r>
+        <w:t>Trương Hải Đăng</w:t>
+      </w:r>
     </w:p>
     <w:p>
       <w:pPr>
@@ -862,27 +808,9 @@
           <w:numId w:val="4"/>
         </w:numPr>
       </w:pPr>
-      <w:proofErr w:type="spellStart"/>
-      <w:r>
-        <w:t>Bùi</w:t>
-      </w:r>
-      <w:proofErr w:type="spellEnd"/>
-      <w:r>
-        <w:t xml:space="preserve"> </w:t>
-      </w:r>
-      <w:proofErr w:type="spellStart"/>
-      <w:r>
-        <w:t>Nguyên</w:t>
-      </w:r>
-      <w:proofErr w:type="spellEnd"/>
-      <w:r>
-        <w:t xml:space="preserve"> </w:t>
-      </w:r>
-      <w:proofErr w:type="spellStart"/>
-      <w:r>
-        <w:t>Tín</w:t>
-      </w:r>
-      <w:proofErr w:type="spellEnd"/>
+      <w:r>
+        <w:t>Bùi Nguyên Tín</w:t>
+      </w:r>
     </w:p>
     <w:p>
       <w:pPr>
@@ -1160,23 +1088,7 @@
         </w:numPr>
       </w:pPr>
       <w:r>
-        <w:t xml:space="preserve">Su’s </w:t>
-      </w:r>
-      <w:proofErr w:type="spellStart"/>
-      <w:r>
-        <w:t>skype</w:t>
-      </w:r>
-      <w:proofErr w:type="spellEnd"/>
-      <w:r>
-        <w:t xml:space="preserve">: </w:t>
-      </w:r>
-      <w:proofErr w:type="spellStart"/>
-      <w:r>
-        <w:t>trannguyentiensu</w:t>
-      </w:r>
-      <w:proofErr w:type="spellEnd"/>
-      <w:r>
-        <w:t xml:space="preserve"> (online minimum 12hours/day)</w:t>
+        <w:t>Su’s skype: trannguyentiensu (online minimum 12hours/day)</w:t>
       </w:r>
     </w:p>
     <w:p>
@@ -1409,41 +1321,13 @@
           <w:u w:val="none"/>
         </w:rPr>
       </w:pPr>
-      <w:proofErr w:type="spellStart"/>
       <w:r>
         <w:rPr>
           <w:rStyle w:val="Hyperlink"/>
           <w:color w:val="365F91" w:themeColor="accent1" w:themeShade="BF"/>
           <w:u w:val="none"/>
         </w:rPr>
-        <w:t>DoD</w:t>
-      </w:r>
-      <w:proofErr w:type="spellEnd"/>
-      <w:r>
-        <w:rPr>
-          <w:rStyle w:val="Hyperlink"/>
-          <w:color w:val="365F91" w:themeColor="accent1" w:themeShade="BF"/>
-          <w:u w:val="none"/>
-        </w:rPr>
-        <w:t xml:space="preserve"> (</w:t>
-      </w:r>
-      <w:proofErr w:type="spellStart"/>
-      <w:r>
-        <w:rPr>
-          <w:rStyle w:val="Hyperlink"/>
-          <w:color w:val="365F91" w:themeColor="accent1" w:themeShade="BF"/>
-          <w:u w:val="none"/>
-        </w:rPr>
-        <w:t>Definitation</w:t>
-      </w:r>
-      <w:proofErr w:type="spellEnd"/>
-      <w:r>
-        <w:rPr>
-          <w:rStyle w:val="Hyperlink"/>
-          <w:color w:val="365F91" w:themeColor="accent1" w:themeShade="BF"/>
-          <w:u w:val="none"/>
-        </w:rPr>
-        <w:t xml:space="preserve"> of Done)</w:t>
+        <w:t>DoD (Definitation of Done)</w:t>
       </w:r>
     </w:p>
     <w:p>
@@ -1466,13 +1350,8 @@
           <w:numId w:val="6"/>
         </w:numPr>
       </w:pPr>
-      <w:proofErr w:type="spellStart"/>
-      <w:r>
-        <w:t>Commited</w:t>
-      </w:r>
-      <w:proofErr w:type="spellEnd"/>
-      <w:r>
-        <w:t xml:space="preserve"> on SVN</w:t>
+      <w:r>
+        <w:t>Commited on SVN</w:t>
       </w:r>
     </w:p>
     <w:p>
@@ -1484,13 +1363,8 @@
         </w:numPr>
       </w:pPr>
       <w:r>
-        <w:t xml:space="preserve">Update status on </w:t>
-      </w:r>
-      <w:proofErr w:type="spellStart"/>
-      <w:r>
-        <w:t>trello</w:t>
-      </w:r>
-      <w:proofErr w:type="spellEnd"/>
+        <w:t>Update status on trello</w:t>
+      </w:r>
     </w:p>
     <w:p>
       <w:pPr>
@@ -1535,38 +1409,26 @@
       <w:r>
         <w:t xml:space="preserve">Edit </w:t>
       </w:r>
-      <w:proofErr w:type="spellStart"/>
       <w:r>
         <w:rPr>
           <w:b/>
         </w:rPr>
         <w:t>connectionStrings</w:t>
       </w:r>
-      <w:proofErr w:type="spellEnd"/>
       <w:r>
         <w:t xml:space="preserve"> from </w:t>
       </w:r>
       <w:r>
-        <w:t>OMCS\</w:t>
-      </w:r>
-      <w:proofErr w:type="spellStart"/>
-      <w:r>
-        <w:t>ApplicationWeb</w:t>
-      </w:r>
-      <w:proofErr w:type="spellEnd"/>
+        <w:t>OMCS\ApplicationWeb</w:t>
+      </w:r>
       <w:r>
         <w:t>\</w:t>
       </w:r>
-      <w:proofErr w:type="spellStart"/>
       <w:r>
         <w:t>Web</w:t>
       </w:r>
       <w:r>
-        <w:t>.config</w:t>
-      </w:r>
-      <w:proofErr w:type="spellEnd"/>
-      <w:r>
-        <w:t xml:space="preserve"> as your configuration</w:t>
+        <w:t>.config as your configuration</w:t>
       </w:r>
     </w:p>
     <w:p>
@@ -1580,14 +1442,12 @@
       <w:r>
         <w:t xml:space="preserve">Template demo: </w:t>
       </w:r>
-      <w:proofErr w:type="spellStart"/>
       <w:r>
         <w:t>localhost:</w:t>
       </w:r>
       <w:r>
         <w:t>port</w:t>
       </w:r>
-      <w:proofErr w:type="spellEnd"/>
       <w:r>
         <w:t>/Template</w:t>
       </w:r>
@@ -1603,14 +1463,12 @@
       <w:r>
         <w:t xml:space="preserve">Login link: </w:t>
       </w:r>
-      <w:proofErr w:type="spellStart"/>
       <w:r>
         <w:t>localhost:</w:t>
       </w:r>
       <w:r>
         <w:t>port</w:t>
       </w:r>
-      <w:proofErr w:type="spellEnd"/>
       <w:r>
         <w:t>/</w:t>
       </w:r>
@@ -1634,44 +1492,226 @@
       <w:pPr>
         <w:pStyle w:val="ListParagraph"/>
       </w:pPr>
+      <w:r>
+        <w:t>Pass: 123456</w:t>
+      </w:r>
+    </w:p>
+    <w:p>
+      <w:pPr>
+        <w:pStyle w:val="ListParagraph"/>
+      </w:pPr>
+      <w:r>
+        <w:t>User: user1</w:t>
+      </w:r>
+    </w:p>
+    <w:p>
+      <w:pPr>
+        <w:pStyle w:val="ListParagraph"/>
+      </w:pPr>
+      <w:r>
+        <w:t>Pass: 123456</w:t>
+      </w:r>
+    </w:p>
+    <w:p>
+      <w:pPr>
+        <w:pStyle w:val="ListParagraph"/>
+      </w:pPr>
+      <w:r>
+        <w:t>User: doctor1</w:t>
+      </w:r>
+    </w:p>
+    <w:p>
+      <w:pPr>
+        <w:pStyle w:val="ListParagraph"/>
+      </w:pPr>
+      <w:r>
+        <w:lastRenderedPageBreak/>
+        <w:t>Pass: 123456</w:t>
+      </w:r>
+    </w:p>
+    <w:p>
+      <w:pPr>
+        <w:pStyle w:val="ListParagraph"/>
+        <w:numPr>
+          <w:ilvl w:val="0"/>
+          <w:numId w:val="5"/>
+        </w:numPr>
+      </w:pPr>
+      <w:r>
+        <w:t xml:space="preserve">How to re-generate </w:t>
+      </w:r>
+      <w:r>
+        <w:t>data for database:</w:t>
+      </w:r>
+    </w:p>
+    <w:p>
+      <w:pPr>
+        <w:pStyle w:val="ListParagraph"/>
+        <w:numPr>
+          <w:ilvl w:val="0"/>
+          <w:numId w:val="7"/>
+        </w:numPr>
+      </w:pPr>
+      <w:r>
+        <w:t>Run the following script to clear all table in database</w:t>
+      </w:r>
+    </w:p>
+    <w:p>
+      <w:pPr>
+        <w:pStyle w:val="ListParagraph"/>
+        <w:autoSpaceDE w:val="0"/>
+        <w:autoSpaceDN w:val="0"/>
+        <w:adjustRightInd w:val="0"/>
+        <w:spacing w:after="0" w:line="240" w:lineRule="auto"/>
+        <w:ind w:left="1080"/>
+        <w:rPr>
+          <w:rFonts w:ascii="Courier New" w:hAnsi="Courier New" w:cs="Courier New"/>
+          <w:noProof/>
+          <w:sz w:val="20"/>
+          <w:szCs w:val="20"/>
+        </w:rPr>
+      </w:pPr>
+      <w:r>
+        <w:rPr>
+          <w:rFonts w:ascii="Courier New" w:hAnsi="Courier New" w:cs="Courier New"/>
+          <w:noProof/>
+          <w:color w:val="0000FF"/>
+          <w:sz w:val="20"/>
+          <w:szCs w:val="20"/>
+        </w:rPr>
+        <w:t>USE</w:t>
+      </w:r>
+      <w:r>
+        <w:rPr>
+          <w:rFonts w:ascii="Courier New" w:hAnsi="Courier New" w:cs="Courier New"/>
+          <w:noProof/>
+          <w:sz w:val="20"/>
+          <w:szCs w:val="20"/>
+        </w:rPr>
+        <w:t xml:space="preserve"> OMCS</w:t>
+      </w:r>
+    </w:p>
+    <w:p>
+      <w:pPr>
+        <w:pStyle w:val="ListParagraph"/>
+        <w:ind w:left="1080"/>
+        <w:rPr>
+          <w:rFonts w:ascii="Courier New" w:hAnsi="Courier New" w:cs="Courier New"/>
+          <w:noProof/>
+          <w:color w:val="FF0000"/>
+          <w:sz w:val="20"/>
+          <w:szCs w:val="20"/>
+        </w:rPr>
+      </w:pPr>
+      <w:r>
+        <w:rPr>
+          <w:rFonts w:ascii="Courier New" w:hAnsi="Courier New" w:cs="Courier New"/>
+          <w:noProof/>
+          <w:color w:val="0000FF"/>
+          <w:sz w:val="20"/>
+          <w:szCs w:val="20"/>
+        </w:rPr>
+        <w:t>EXEC</w:t>
+      </w:r>
+      <w:r>
+        <w:rPr>
+          <w:rFonts w:ascii="Courier New" w:hAnsi="Courier New" w:cs="Courier New"/>
+          <w:noProof/>
+          <w:sz w:val="20"/>
+          <w:szCs w:val="20"/>
+        </w:rPr>
+        <w:t xml:space="preserve"> </w:t>
+      </w:r>
+      <w:r>
+        <w:rPr>
+          <w:rFonts w:ascii="Courier New" w:hAnsi="Courier New" w:cs="Courier New"/>
+          <w:noProof/>
+          <w:color w:val="800000"/>
+          <w:sz w:val="20"/>
+          <w:szCs w:val="20"/>
+        </w:rPr>
+        <w:t>sp_MSforeachtable</w:t>
+      </w:r>
+      <w:r>
+        <w:rPr>
+          <w:rFonts w:ascii="Courier New" w:hAnsi="Courier New" w:cs="Courier New"/>
+          <w:noProof/>
+          <w:color w:val="0000FF"/>
+          <w:sz w:val="20"/>
+          <w:szCs w:val="20"/>
+        </w:rPr>
+        <w:t xml:space="preserve"> </w:t>
+      </w:r>
+      <w:r>
+        <w:rPr>
+          <w:rFonts w:ascii="Courier New" w:hAnsi="Courier New" w:cs="Courier New"/>
+          <w:noProof/>
+          <w:color w:val="FF0000"/>
+          <w:sz w:val="20"/>
+          <w:szCs w:val="20"/>
+        </w:rPr>
+        <w:t>'DELETE FROM ?'</w:t>
+      </w:r>
+    </w:p>
+    <w:p>
+      <w:pPr>
+        <w:pStyle w:val="ListParagraph"/>
+        <w:numPr>
+          <w:ilvl w:val="0"/>
+          <w:numId w:val="7"/>
+        </w:numPr>
+      </w:pPr>
+      <w:r>
+        <w:t>Go to Visual Studio -&gt; View -&gt; Other Windows</w:t>
+      </w:r>
+      <w:r>
+        <w:t xml:space="preserve"> -&gt; Package Manager Console</w:t>
+      </w:r>
+    </w:p>
+    <w:p>
+      <w:pPr>
+        <w:pStyle w:val="ListParagraph"/>
+        <w:numPr>
+          <w:ilvl w:val="0"/>
+          <w:numId w:val="7"/>
+        </w:numPr>
+      </w:pPr>
+      <w:r>
+        <w:t>Run this command</w:t>
+      </w:r>
+    </w:p>
+    <w:p>
+      <w:pPr>
+        <w:pStyle w:val="ListParagraph"/>
+        <w:ind w:left="1080"/>
+        <w:rPr>
+          <w:rFonts w:ascii="Consolas" w:hAnsi="Consolas" w:cs="Consolas"/>
+          <w:color w:val="1E1E1E"/>
+          <w:sz w:val="18"/>
+          <w:szCs w:val="18"/>
+        </w:rPr>
+      </w:pPr>
+      <w:r>
+        <w:rPr>
+          <w:rFonts w:ascii="Consolas" w:hAnsi="Consolas" w:cs="Consolas"/>
+          <w:color w:val="1E1E1E"/>
+          <w:sz w:val="18"/>
+          <w:szCs w:val="18"/>
+          <w:highlight w:val="white"/>
+        </w:rPr>
+        <w:t>update-database</w:t>
+      </w:r>
+    </w:p>
+    <w:p>
+      <w:pPr>
+        <w:pStyle w:val="ListParagraph"/>
+        <w:numPr>
+          <w:ilvl w:val="0"/>
+          <w:numId w:val="5"/>
+        </w:numPr>
+      </w:pPr>
       <w:bookmarkStart w:id="0" w:name="_GoBack"/>
       <w:bookmarkEnd w:id="0"/>
-      <w:r>
-        <w:t>Pass: 123456</w:t>
-      </w:r>
-    </w:p>
-    <w:p>
-      <w:pPr>
-        <w:pStyle w:val="ListParagraph"/>
-      </w:pPr>
-      <w:r>
-        <w:t>User: user1</w:t>
-      </w:r>
-    </w:p>
-    <w:p>
-      <w:pPr>
-        <w:pStyle w:val="ListParagraph"/>
-      </w:pPr>
-      <w:r>
-        <w:t>Pass: 123456</w:t>
-      </w:r>
-    </w:p>
-    <w:p>
-      <w:pPr>
-        <w:pStyle w:val="ListParagraph"/>
-      </w:pPr>
-      <w:r>
-        <w:t>User: doctor1</w:t>
-      </w:r>
-    </w:p>
-    <w:p>
-      <w:pPr>
-        <w:pStyle w:val="ListParagraph"/>
-      </w:pPr>
-      <w:r>
-        <w:lastRenderedPageBreak/>
-        <w:t>Pass: 123456</w:t>
-      </w:r>
     </w:p>
     <w:p>
       <w:pPr>
@@ -1865,6 +1905,95 @@
     </w:lvl>
   </w:abstractNum>
   <w:abstractNum w:abstractNumId="1">
+    <w:nsid w:val="02DB498B"/>
+    <w:multiLevelType w:val="hybridMultilevel"/>
+    <w:tmpl w:val="34B46EAA"/>
+    <w:lvl w:ilvl="0" w:tplc="A06AB4F8">
+      <w:start w:val="1"/>
+      <w:numFmt w:val="lowerLetter"/>
+      <w:lvlText w:val="%1."/>
+      <w:lvlJc w:val="left"/>
+      <w:pPr>
+        <w:ind w:left="1080" w:hanging="360"/>
+      </w:pPr>
+      <w:rPr>
+        <w:rFonts w:hint="default"/>
+      </w:rPr>
+    </w:lvl>
+    <w:lvl w:ilvl="1" w:tplc="04090019" w:tentative="1">
+      <w:start w:val="1"/>
+      <w:numFmt w:val="lowerLetter"/>
+      <w:lvlText w:val="%2."/>
+      <w:lvlJc w:val="left"/>
+      <w:pPr>
+        <w:ind w:left="1800" w:hanging="360"/>
+      </w:pPr>
+    </w:lvl>
+    <w:lvl w:ilvl="2" w:tplc="0409001B" w:tentative="1">
+      <w:start w:val="1"/>
+      <w:numFmt w:val="lowerRoman"/>
+      <w:lvlText w:val="%3."/>
+      <w:lvlJc w:val="right"/>
+      <w:pPr>
+        <w:ind w:left="2520" w:hanging="180"/>
+      </w:pPr>
+    </w:lvl>
+    <w:lvl w:ilvl="3" w:tplc="0409000F" w:tentative="1">
+      <w:start w:val="1"/>
+      <w:numFmt w:val="decimal"/>
+      <w:lvlText w:val="%4."/>
+      <w:lvlJc w:val="left"/>
+      <w:pPr>
+        <w:ind w:left="3240" w:hanging="360"/>
+      </w:pPr>
+    </w:lvl>
+    <w:lvl w:ilvl="4" w:tplc="04090019" w:tentative="1">
+      <w:start w:val="1"/>
+      <w:numFmt w:val="lowerLetter"/>
+      <w:lvlText w:val="%5."/>
+      <w:lvlJc w:val="left"/>
+      <w:pPr>
+        <w:ind w:left="3960" w:hanging="360"/>
+      </w:pPr>
+    </w:lvl>
+    <w:lvl w:ilvl="5" w:tplc="0409001B" w:tentative="1">
+      <w:start w:val="1"/>
+      <w:numFmt w:val="lowerRoman"/>
+      <w:lvlText w:val="%6."/>
+      <w:lvlJc w:val="right"/>
+      <w:pPr>
+        <w:ind w:left="4680" w:hanging="180"/>
+      </w:pPr>
+    </w:lvl>
+    <w:lvl w:ilvl="6" w:tplc="0409000F" w:tentative="1">
+      <w:start w:val="1"/>
+      <w:numFmt w:val="decimal"/>
+      <w:lvlText w:val="%7."/>
+      <w:lvlJc w:val="left"/>
+      <w:pPr>
+        <w:ind w:left="5400" w:hanging="360"/>
+      </w:pPr>
+    </w:lvl>
+    <w:lvl w:ilvl="7" w:tplc="04090019" w:tentative="1">
+      <w:start w:val="1"/>
+      <w:numFmt w:val="lowerLetter"/>
+      <w:lvlText w:val="%8."/>
+      <w:lvlJc w:val="left"/>
+      <w:pPr>
+        <w:ind w:left="6120" w:hanging="360"/>
+      </w:pPr>
+    </w:lvl>
+    <w:lvl w:ilvl="8" w:tplc="0409001B" w:tentative="1">
+      <w:start w:val="1"/>
+      <w:numFmt w:val="lowerRoman"/>
+      <w:lvlText w:val="%9."/>
+      <w:lvlJc w:val="right"/>
+      <w:pPr>
+        <w:ind w:left="6840" w:hanging="180"/>
+      </w:pPr>
+    </w:lvl>
+  </w:abstractNum>
+  <w:abstractNum w:abstractNumId="2">
     <w:nsid w:val="06132623"/>
     <w:multiLevelType w:val="hybridMultilevel"/>
     <w:tmpl w:val="4B706B1E"/>
@@ -1953,7 +2082,7 @@
       </w:pPr>
     </w:lvl>
   </w:abstractNum>
-  <w:abstractNum w:abstractNumId="2">
+  <w:abstractNum w:abstractNumId="3">
     <w:nsid w:val="1D993B07"/>
     <w:multiLevelType w:val="hybridMultilevel"/>
     <w:tmpl w:val="DB8C0E4C"/>
@@ -2042,7 +2171,7 @@
       </w:pPr>
     </w:lvl>
   </w:abstractNum>
-  <w:abstractNum w:abstractNumId="3">
+  <w:abstractNum w:abstractNumId="4">
     <w:nsid w:val="20EE0EAA"/>
     <w:multiLevelType w:val="hybridMultilevel"/>
     <w:tmpl w:val="358EFD20"/>
@@ -2131,7 +2260,7 @@
       </w:pPr>
     </w:lvl>
   </w:abstractNum>
-  <w:abstractNum w:abstractNumId="4">
+  <w:abstractNum w:abstractNumId="5">
     <w:nsid w:val="38263C55"/>
     <w:multiLevelType w:val="hybridMultilevel"/>
     <w:tmpl w:val="8D847FF0"/>
@@ -2220,7 +2349,7 @@
       </w:pPr>
     </w:lvl>
   </w:abstractNum>
-  <w:abstractNum w:abstractNumId="5">
+  <w:abstractNum w:abstractNumId="6">
     <w:nsid w:val="6E0A35B2"/>
     <w:multiLevelType w:val="hybridMultilevel"/>
     <w:tmpl w:val="1A1E4ACE"/>
@@ -2310,22 +2439,25 @@
     </w:lvl>
   </w:abstractNum>
   <w:num w:numId="1">
-    <w:abstractNumId w:val="1"/>
+    <w:abstractNumId w:val="2"/>
   </w:num>
   <w:num w:numId="2">
-    <w:abstractNumId w:val="2"/>
+    <w:abstractNumId w:val="3"/>
   </w:num>
   <w:num w:numId="3">
     <w:abstractNumId w:val="0"/>
   </w:num>
   <w:num w:numId="4">
+    <w:abstractNumId w:val="6"/>
+  </w:num>
+  <w:num w:numId="5">
+    <w:abstractNumId w:val="4"/>
+  </w:num>
+  <w:num w:numId="6">
     <w:abstractNumId w:val="5"/>
   </w:num>
-  <w:num w:numId="5">
-    <w:abstractNumId w:val="3"/>
-  </w:num>
-  <w:num w:numId="6">
-    <w:abstractNumId w:val="4"/>
+  <w:num w:numId="7">
+    <w:abstractNumId w:val="1"/>
   </w:num>
 </w:numbering>
 </file>
@@ -2587,7 +2719,6 @@
   <w:style w:type="character" w:default="1" w:styleId="DefaultParagraphFont">
     <w:name w:val="Default Paragraph Font"/>
     <w:uiPriority w:val="1"/>
-    <w:semiHidden/>
     <w:unhideWhenUsed/>
   </w:style>
   <w:style w:type="table" w:default="1" w:styleId="TableNormal">
@@ -3091,7 +3222,6 @@
   <w:style w:type="character" w:default="1" w:styleId="DefaultParagraphFont">
     <w:name w:val="Default Paragraph Font"/>
     <w:uiPriority w:val="1"/>
-    <w:semiHidden/>
     <w:unhideWhenUsed/>
   </w:style>
   <w:style w:type="table" w:default="1" w:styleId="TableNormal">

</xml_diff>

<commit_message>
Add how to run project
</commit_message>
<xml_diff>
--- a/Document/Group 2 Wiki.docx
+++ b/Document/Group 2 Wiki.docx
@@ -31,9 +31,35 @@
           <w:numId w:val="4"/>
         </w:numPr>
       </w:pPr>
-      <w:r>
-        <w:t>Trần Nguyên Tiến Sứ</w:t>
-      </w:r>
+      <w:proofErr w:type="spellStart"/>
+      <w:r>
+        <w:t>Trần</w:t>
+      </w:r>
+      <w:proofErr w:type="spellEnd"/>
+      <w:r>
+        <w:t xml:space="preserve"> </w:t>
+      </w:r>
+      <w:proofErr w:type="spellStart"/>
+      <w:r>
+        <w:t>Nguyên</w:t>
+      </w:r>
+      <w:proofErr w:type="spellEnd"/>
+      <w:r>
+        <w:t xml:space="preserve"> </w:t>
+      </w:r>
+      <w:proofErr w:type="spellStart"/>
+      <w:r>
+        <w:t>Tiến</w:t>
+      </w:r>
+      <w:proofErr w:type="spellEnd"/>
+      <w:r>
+        <w:t xml:space="preserve"> </w:t>
+      </w:r>
+      <w:proofErr w:type="spellStart"/>
+      <w:r>
+        <w:t>Sứ</w:t>
+      </w:r>
+      <w:proofErr w:type="spellEnd"/>
     </w:p>
     <w:p>
       <w:pPr>
@@ -342,9 +368,19 @@
           <w:numId w:val="4"/>
         </w:numPr>
       </w:pPr>
-      <w:r>
-        <w:t>Trần Cao Danh</w:t>
-      </w:r>
+      <w:proofErr w:type="spellStart"/>
+      <w:r>
+        <w:t>Trần</w:t>
+      </w:r>
+      <w:proofErr w:type="spellEnd"/>
+      <w:r>
+        <w:t xml:space="preserve"> Cao </w:t>
+      </w:r>
+      <w:proofErr w:type="spellStart"/>
+      <w:r>
+        <w:t>Danh</w:t>
+      </w:r>
+      <w:proofErr w:type="spellEnd"/>
     </w:p>
     <w:p>
       <w:pPr>
@@ -595,9 +631,27 @@
           <w:numId w:val="4"/>
         </w:numPr>
       </w:pPr>
-      <w:r>
-        <w:t>Trương Hải Đăng</w:t>
-      </w:r>
+      <w:proofErr w:type="spellStart"/>
+      <w:r>
+        <w:t>Trương</w:t>
+      </w:r>
+      <w:proofErr w:type="spellEnd"/>
+      <w:r>
+        <w:t xml:space="preserve"> </w:t>
+      </w:r>
+      <w:proofErr w:type="spellStart"/>
+      <w:r>
+        <w:t>Hải</w:t>
+      </w:r>
+      <w:proofErr w:type="spellEnd"/>
+      <w:r>
+        <w:t xml:space="preserve"> </w:t>
+      </w:r>
+      <w:proofErr w:type="spellStart"/>
+      <w:r>
+        <w:t>Đăng</w:t>
+      </w:r>
+      <w:proofErr w:type="spellEnd"/>
     </w:p>
     <w:p>
       <w:pPr>
@@ -808,9 +862,27 @@
           <w:numId w:val="4"/>
         </w:numPr>
       </w:pPr>
-      <w:r>
-        <w:t>Bùi Nguyên Tín</w:t>
-      </w:r>
+      <w:proofErr w:type="spellStart"/>
+      <w:r>
+        <w:t>Bùi</w:t>
+      </w:r>
+      <w:proofErr w:type="spellEnd"/>
+      <w:r>
+        <w:t xml:space="preserve"> </w:t>
+      </w:r>
+      <w:proofErr w:type="spellStart"/>
+      <w:r>
+        <w:t>Nguyên</w:t>
+      </w:r>
+      <w:proofErr w:type="spellEnd"/>
+      <w:r>
+        <w:t xml:space="preserve"> </w:t>
+      </w:r>
+      <w:proofErr w:type="spellStart"/>
+      <w:r>
+        <w:t>Tín</w:t>
+      </w:r>
+      <w:proofErr w:type="spellEnd"/>
     </w:p>
     <w:p>
       <w:pPr>
@@ -1088,7 +1160,23 @@
         </w:numPr>
       </w:pPr>
       <w:r>
-        <w:t>Su’s skype: trannguyentiensu (online minimum 12hours/day)</w:t>
+        <w:t xml:space="preserve">Su’s </w:t>
+      </w:r>
+      <w:proofErr w:type="spellStart"/>
+      <w:r>
+        <w:t>skype</w:t>
+      </w:r>
+      <w:proofErr w:type="spellEnd"/>
+      <w:r>
+        <w:t xml:space="preserve">: </w:t>
+      </w:r>
+      <w:proofErr w:type="spellStart"/>
+      <w:r>
+        <w:t>trannguyentiensu</w:t>
+      </w:r>
+      <w:proofErr w:type="spellEnd"/>
+      <w:r>
+        <w:t xml:space="preserve"> (online minimum 12hours/day)</w:t>
       </w:r>
     </w:p>
     <w:p>
@@ -1321,13 +1409,41 @@
           <w:u w:val="none"/>
         </w:rPr>
       </w:pPr>
+      <w:proofErr w:type="spellStart"/>
       <w:r>
         <w:rPr>
           <w:rStyle w:val="Hyperlink"/>
           <w:color w:val="365F91" w:themeColor="accent1" w:themeShade="BF"/>
           <w:u w:val="none"/>
         </w:rPr>
-        <w:t>DoD (Definitation of Done)</w:t>
+        <w:t>DoD</w:t>
+      </w:r>
+      <w:proofErr w:type="spellEnd"/>
+      <w:r>
+        <w:rPr>
+          <w:rStyle w:val="Hyperlink"/>
+          <w:color w:val="365F91" w:themeColor="accent1" w:themeShade="BF"/>
+          <w:u w:val="none"/>
+        </w:rPr>
+        <w:t xml:space="preserve"> (</w:t>
+      </w:r>
+      <w:proofErr w:type="spellStart"/>
+      <w:r>
+        <w:rPr>
+          <w:rStyle w:val="Hyperlink"/>
+          <w:color w:val="365F91" w:themeColor="accent1" w:themeShade="BF"/>
+          <w:u w:val="none"/>
+        </w:rPr>
+        <w:t>Definitation</w:t>
+      </w:r>
+      <w:proofErr w:type="spellEnd"/>
+      <w:r>
+        <w:rPr>
+          <w:rStyle w:val="Hyperlink"/>
+          <w:color w:val="365F91" w:themeColor="accent1" w:themeShade="BF"/>
+          <w:u w:val="none"/>
+        </w:rPr>
+        <w:t xml:space="preserve"> of Done)</w:t>
       </w:r>
     </w:p>
     <w:p>
@@ -1350,8 +1466,13 @@
           <w:numId w:val="6"/>
         </w:numPr>
       </w:pPr>
-      <w:r>
-        <w:t>Commited on SVN</w:t>
+      <w:proofErr w:type="spellStart"/>
+      <w:r>
+        <w:t>Commited</w:t>
+      </w:r>
+      <w:proofErr w:type="spellEnd"/>
+      <w:r>
+        <w:t xml:space="preserve"> on SVN</w:t>
       </w:r>
     </w:p>
     <w:p>
@@ -1363,8 +1484,13 @@
         </w:numPr>
       </w:pPr>
       <w:r>
-        <w:t>Update status on trello</w:t>
-      </w:r>
+        <w:t xml:space="preserve">Update status on </w:t>
+      </w:r>
+      <w:proofErr w:type="spellStart"/>
+      <w:r>
+        <w:t>trello</w:t>
+      </w:r>
+      <w:proofErr w:type="spellEnd"/>
     </w:p>
     <w:p>
       <w:pPr>
@@ -1407,28 +1533,239 @@
         </w:numPr>
       </w:pPr>
       <w:r>
+        <w:t>Open solution file</w:t>
+      </w:r>
+    </w:p>
+    <w:p>
+      <w:pPr>
+        <w:pStyle w:val="ListParagraph"/>
+      </w:pPr>
+      <w:r>
+        <w:rPr>
+          <w:noProof/>
+        </w:rPr>
+        <w:drawing>
+          <wp:inline distT="0" distB="0" distL="0" distR="0" wp14:anchorId="7114C24B" wp14:editId="446EBB7F">
+            <wp:extent cx="1905000" cy="1285875"/>
+            <wp:effectExtent l="0" t="0" r="0" b="9525"/>
+            <wp:docPr id="10" name="Picture 10"/>
+            <wp:cNvGraphicFramePr>
+              <a:graphicFrameLocks xmlns:a="http://schemas.openxmlformats.org/drawingml/2006/main" noChangeAspect="1"/>
+            </wp:cNvGraphicFramePr>
+            <a:graphic xmlns:a="http://schemas.openxmlformats.org/drawingml/2006/main">
+              <a:graphicData uri="http://schemas.openxmlformats.org/drawingml/2006/picture">
+                <pic:pic xmlns:pic="http://schemas.openxmlformats.org/drawingml/2006/picture">
+                  <pic:nvPicPr>
+                    <pic:cNvPr id="0" name="Picture 2"/>
+                    <pic:cNvPicPr>
+                      <a:picLocks noChangeAspect="1" noChangeArrowheads="1"/>
+                    </pic:cNvPicPr>
+                  </pic:nvPicPr>
+                  <pic:blipFill>
+                    <a:blip r:embed="rId12">
+                      <a:extLst>
+                        <a:ext uri="{28A0092B-C50C-407E-A947-70E740481C1C}">
+                          <a14:useLocalDpi xmlns:a14="http://schemas.microsoft.com/office/drawing/2010/main" val="0"/>
+                        </a:ext>
+                      </a:extLst>
+                    </a:blip>
+                    <a:srcRect/>
+                    <a:stretch>
+                      <a:fillRect/>
+                    </a:stretch>
+                  </pic:blipFill>
+                  <pic:spPr bwMode="auto">
+                    <a:xfrm>
+                      <a:off x="0" y="0"/>
+                      <a:ext cx="1905000" cy="1285875"/>
+                    </a:xfrm>
+                    <a:prstGeom prst="rect">
+                      <a:avLst/>
+                    </a:prstGeom>
+                    <a:noFill/>
+                    <a:ln>
+                      <a:noFill/>
+                    </a:ln>
+                  </pic:spPr>
+                </pic:pic>
+              </a:graphicData>
+            </a:graphic>
+          </wp:inline>
+        </w:drawing>
+      </w:r>
+    </w:p>
+    <w:p>
+      <w:pPr>
+        <w:pStyle w:val="ListParagraph"/>
+        <w:numPr>
+          <w:ilvl w:val="0"/>
+          <w:numId w:val="5"/>
+        </w:numPr>
+      </w:pPr>
+      <w:r>
+        <w:lastRenderedPageBreak/>
+        <w:t>Build project</w:t>
+      </w:r>
+    </w:p>
+    <w:p>
+      <w:pPr>
+        <w:pStyle w:val="ListParagraph"/>
+      </w:pPr>
+      <w:r>
+        <w:rPr>
+          <w:noProof/>
+        </w:rPr>
+        <w:drawing>
+          <wp:inline distT="0" distB="0" distL="0" distR="0" wp14:anchorId="6D302CC2" wp14:editId="6C31F5CD">
+            <wp:extent cx="4019550" cy="1724025"/>
+            <wp:effectExtent l="0" t="0" r="0" b="9525"/>
+            <wp:docPr id="9" name="Picture 9"/>
+            <wp:cNvGraphicFramePr>
+              <a:graphicFrameLocks xmlns:a="http://schemas.openxmlformats.org/drawingml/2006/main" noChangeAspect="1"/>
+            </wp:cNvGraphicFramePr>
+            <a:graphic xmlns:a="http://schemas.openxmlformats.org/drawingml/2006/main">
+              <a:graphicData uri="http://schemas.openxmlformats.org/drawingml/2006/picture">
+                <pic:pic xmlns:pic="http://schemas.openxmlformats.org/drawingml/2006/picture">
+                  <pic:nvPicPr>
+                    <pic:cNvPr id="0" name="Picture 1"/>
+                    <pic:cNvPicPr>
+                      <a:picLocks noChangeAspect="1" noChangeArrowheads="1"/>
+                    </pic:cNvPicPr>
+                  </pic:nvPicPr>
+                  <pic:blipFill>
+                    <a:blip r:embed="rId13">
+                      <a:extLst>
+                        <a:ext uri="{28A0092B-C50C-407E-A947-70E740481C1C}">
+                          <a14:useLocalDpi xmlns:a14="http://schemas.microsoft.com/office/drawing/2010/main" val="0"/>
+                        </a:ext>
+                      </a:extLst>
+                    </a:blip>
+                    <a:srcRect/>
+                    <a:stretch>
+                      <a:fillRect/>
+                    </a:stretch>
+                  </pic:blipFill>
+                  <pic:spPr bwMode="auto">
+                    <a:xfrm>
+                      <a:off x="0" y="0"/>
+                      <a:ext cx="4019550" cy="1724025"/>
+                    </a:xfrm>
+                    <a:prstGeom prst="rect">
+                      <a:avLst/>
+                    </a:prstGeom>
+                    <a:noFill/>
+                    <a:ln>
+                      <a:noFill/>
+                    </a:ln>
+                  </pic:spPr>
+                </pic:pic>
+              </a:graphicData>
+            </a:graphic>
+          </wp:inline>
+        </w:drawing>
+      </w:r>
+    </w:p>
+    <w:p>
+      <w:pPr>
+        <w:pStyle w:val="ListParagraph"/>
+        <w:numPr>
+          <w:ilvl w:val="0"/>
+          <w:numId w:val="5"/>
+        </w:numPr>
+      </w:pPr>
+      <w:r>
         <w:t xml:space="preserve">Edit </w:t>
       </w:r>
+      <w:proofErr w:type="spellStart"/>
       <w:r>
         <w:rPr>
           <w:b/>
         </w:rPr>
         <w:t>connectionStrings</w:t>
       </w:r>
+      <w:proofErr w:type="spellEnd"/>
       <w:r>
         <w:t xml:space="preserve"> from </w:t>
       </w:r>
       <w:r>
-        <w:t>OMCS\ApplicationWeb</w:t>
-      </w:r>
+        <w:t>OMCS\</w:t>
+      </w:r>
+      <w:proofErr w:type="spellStart"/>
+      <w:r>
+        <w:t>ApplicationWeb</w:t>
+      </w:r>
+      <w:proofErr w:type="spellEnd"/>
       <w:r>
         <w:t>\</w:t>
       </w:r>
+      <w:proofErr w:type="spellStart"/>
       <w:r>
         <w:t>Web</w:t>
       </w:r>
       <w:r>
-        <w:t>.config as your configuration</w:t>
+        <w:t>.config</w:t>
+      </w:r>
+      <w:proofErr w:type="spellEnd"/>
+      <w:r>
+        <w:t xml:space="preserve"> as your configuration</w:t>
+      </w:r>
+    </w:p>
+    <w:p>
+      <w:pPr>
+        <w:pStyle w:val="ListParagraph"/>
+      </w:pPr>
+      <w:r>
+        <w:rPr>
+          <w:noProof/>
+        </w:rPr>
+        <w:drawing>
+          <wp:inline distT="0" distB="0" distL="0" distR="0">
+            <wp:extent cx="5934075" cy="1571625"/>
+            <wp:effectExtent l="0" t="0" r="9525" b="9525"/>
+            <wp:docPr id="11" name="Picture 11"/>
+            <wp:cNvGraphicFramePr>
+              <a:graphicFrameLocks xmlns:a="http://schemas.openxmlformats.org/drawingml/2006/main" noChangeAspect="1"/>
+            </wp:cNvGraphicFramePr>
+            <a:graphic xmlns:a="http://schemas.openxmlformats.org/drawingml/2006/main">
+              <a:graphicData uri="http://schemas.openxmlformats.org/drawingml/2006/picture">
+                <pic:pic xmlns:pic="http://schemas.openxmlformats.org/drawingml/2006/picture">
+                  <pic:nvPicPr>
+                    <pic:cNvPr id="0" name="Picture 3"/>
+                    <pic:cNvPicPr>
+                      <a:picLocks noChangeAspect="1" noChangeArrowheads="1"/>
+                    </pic:cNvPicPr>
+                  </pic:nvPicPr>
+                  <pic:blipFill>
+                    <a:blip r:embed="rId14">
+                      <a:extLst>
+                        <a:ext uri="{28A0092B-C50C-407E-A947-70E740481C1C}">
+                          <a14:useLocalDpi xmlns:a14="http://schemas.microsoft.com/office/drawing/2010/main" val="0"/>
+                        </a:ext>
+                      </a:extLst>
+                    </a:blip>
+                    <a:srcRect/>
+                    <a:stretch>
+                      <a:fillRect/>
+                    </a:stretch>
+                  </pic:blipFill>
+                  <pic:spPr bwMode="auto">
+                    <a:xfrm>
+                      <a:off x="0" y="0"/>
+                      <a:ext cx="5934075" cy="1571625"/>
+                    </a:xfrm>
+                    <a:prstGeom prst="rect">
+                      <a:avLst/>
+                    </a:prstGeom>
+                    <a:noFill/>
+                    <a:ln>
+                      <a:noFill/>
+                    </a:ln>
+                  </pic:spPr>
+                </pic:pic>
+              </a:graphicData>
+            </a:graphic>
+          </wp:inline>
+        </w:drawing>
       </w:r>
     </w:p>
     <w:p>
@@ -1442,12 +1779,14 @@
       <w:r>
         <w:t xml:space="preserve">Template demo: </w:t>
       </w:r>
+      <w:proofErr w:type="spellStart"/>
       <w:r>
         <w:t>localhost:</w:t>
       </w:r>
       <w:r>
         <w:t>port</w:t>
       </w:r>
+      <w:proofErr w:type="spellEnd"/>
       <w:r>
         <w:t>/Template</w:t>
       </w:r>
@@ -1463,12 +1802,14 @@
       <w:r>
         <w:t xml:space="preserve">Login link: </w:t>
       </w:r>
+      <w:proofErr w:type="spellStart"/>
       <w:r>
         <w:t>localhost:</w:t>
       </w:r>
       <w:r>
         <w:t>port</w:t>
       </w:r>
+      <w:proofErr w:type="spellEnd"/>
       <w:r>
         <w:t>/</w:t>
       </w:r>
@@ -1525,7 +1866,6 @@
         <w:pStyle w:val="ListParagraph"/>
       </w:pPr>
       <w:r>
-        <w:lastRenderedPageBreak/>
         <w:t>Pass: 123456</w:t>
       </w:r>
     </w:p>
@@ -1705,10 +2045,6 @@
     <w:p>
       <w:pPr>
         <w:pStyle w:val="ListParagraph"/>
-        <w:numPr>
-          <w:ilvl w:val="0"/>
-          <w:numId w:val="5"/>
-        </w:numPr>
       </w:pPr>
       <w:bookmarkStart w:id="0" w:name="_GoBack"/>
       <w:bookmarkEnd w:id="0"/>
@@ -1718,6 +2054,7 @@
         <w:pStyle w:val="Heading1"/>
       </w:pPr>
       <w:r>
+        <w:lastRenderedPageBreak/>
         <w:t>Folder Structure</w:t>
       </w:r>
     </w:p>
@@ -1747,7 +2084,7 @@
                     </pic:cNvPicPr>
                   </pic:nvPicPr>
                   <pic:blipFill>
-                    <a:blip r:embed="rId12">
+                    <a:blip r:embed="rId15">
                       <a:extLst>
                         <a:ext uri="{28A0092B-C50C-407E-A947-70E740481C1C}">
                           <a14:useLocalDpi xmlns:a14="http://schemas.microsoft.com/office/drawing/2010/main" val="0"/>
@@ -2719,6 +3056,7 @@
   <w:style w:type="character" w:default="1" w:styleId="DefaultParagraphFont">
     <w:name w:val="Default Paragraph Font"/>
     <w:uiPriority w:val="1"/>
+    <w:semiHidden/>
     <w:unhideWhenUsed/>
   </w:style>
   <w:style w:type="table" w:default="1" w:styleId="TableNormal">
@@ -3222,6 +3560,7 @@
   <w:style w:type="character" w:default="1" w:styleId="DefaultParagraphFont">
     <w:name w:val="Default Paragraph Font"/>
     <w:uiPriority w:val="1"/>
+    <w:semiHidden/>
     <w:unhideWhenUsed/>
   </w:style>
   <w:style w:type="table" w:default="1" w:styleId="TableNormal">

</xml_diff>